<commit_message>
Added User Requirements Doc. Still needs work
</commit_message>
<xml_diff>
--- a/docs/Requirements Document CSC490.docx
+++ b/docs/Requirements Document CSC490.docx
@@ -586,7 +586,25 @@
           <w:sz w:val="24"/>
           <w:szCs w:val="24"/>
         </w:rPr>
-        <w:t xml:space="preserve"> tasks listed in the previous bullet point and also can create work schedule, and edit employee’s hours, accept or reject days off.</w:t>
+        <w:t xml:space="preserve"> tasks listed in the previous bullet point </w:t>
+      </w:r>
+      <w:proofErr w:type="gramStart"/>
+      <w:r>
+        <w:rPr>
+          <w:rFonts w:ascii="Times New Roman" w:eastAsia="Times New Roman" w:hAnsi="Times New Roman" w:cs="Times New Roman"/>
+          <w:sz w:val="24"/>
+          <w:szCs w:val="24"/>
+        </w:rPr>
+        <w:t>and also</w:t>
+      </w:r>
+      <w:proofErr w:type="gramEnd"/>
+      <w:r>
+        <w:rPr>
+          <w:rFonts w:ascii="Times New Roman" w:eastAsia="Times New Roman" w:hAnsi="Times New Roman" w:cs="Times New Roman"/>
+          <w:sz w:val="24"/>
+          <w:szCs w:val="24"/>
+        </w:rPr>
+        <w:t xml:space="preserve"> can create work schedule, and edit employee’s hours, accept or reject days off.</w:t>
       </w:r>
     </w:p>
     <w:p>
@@ -1331,15 +1349,33 @@
           <w:sz w:val="24"/>
           <w:szCs w:val="24"/>
         </w:rPr>
-        <w:t xml:space="preserve"> corporations </w:t>
-      </w:r>
-      <w:r>
-        <w:rPr>
-          <w:rFonts w:ascii="Times New Roman" w:eastAsia="Times New Roman" w:hAnsi="Times New Roman" w:cs="Times New Roman"/>
-          <w:sz w:val="24"/>
-          <w:szCs w:val="24"/>
-        </w:rPr>
-        <w:t xml:space="preserve"> all the way down to </w:t>
+        <w:t xml:space="preserve"> </w:t>
+      </w:r>
+      <w:proofErr w:type="gramStart"/>
+      <w:r>
+        <w:rPr>
+          <w:rFonts w:ascii="Times New Roman" w:eastAsia="Times New Roman" w:hAnsi="Times New Roman" w:cs="Times New Roman"/>
+          <w:sz w:val="24"/>
+          <w:szCs w:val="24"/>
+        </w:rPr>
+        <w:t xml:space="preserve">corporations </w:t>
+      </w:r>
+      <w:r>
+        <w:rPr>
+          <w:rFonts w:ascii="Times New Roman" w:eastAsia="Times New Roman" w:hAnsi="Times New Roman" w:cs="Times New Roman"/>
+          <w:sz w:val="24"/>
+          <w:szCs w:val="24"/>
+        </w:rPr>
+        <w:t xml:space="preserve"> all</w:t>
+      </w:r>
+      <w:proofErr w:type="gramEnd"/>
+      <w:r>
+        <w:rPr>
+          <w:rFonts w:ascii="Times New Roman" w:eastAsia="Times New Roman" w:hAnsi="Times New Roman" w:cs="Times New Roman"/>
+          <w:sz w:val="24"/>
+          <w:szCs w:val="24"/>
+        </w:rPr>
+        <w:t xml:space="preserve"> the way down to </w:t>
       </w:r>
       <w:r>
         <w:rPr>
@@ -1572,7 +1608,25 @@
           <w:sz w:val="24"/>
           <w:szCs w:val="24"/>
         </w:rPr>
-        <w:t>A business computer with the application will be located in a convenient spot in the workers area and in a manager’s office.</w:t>
+        <w:t xml:space="preserve">A business computer with the application will </w:t>
+      </w:r>
+      <w:proofErr w:type="gramStart"/>
+      <w:r>
+        <w:rPr>
+          <w:rFonts w:ascii="Times New Roman" w:eastAsia="Times New Roman" w:hAnsi="Times New Roman" w:cs="Times New Roman"/>
+          <w:sz w:val="24"/>
+          <w:szCs w:val="24"/>
+        </w:rPr>
+        <w:t>be located in</w:t>
+      </w:r>
+      <w:proofErr w:type="gramEnd"/>
+      <w:r>
+        <w:rPr>
+          <w:rFonts w:ascii="Times New Roman" w:eastAsia="Times New Roman" w:hAnsi="Times New Roman" w:cs="Times New Roman"/>
+          <w:sz w:val="24"/>
+          <w:szCs w:val="24"/>
+        </w:rPr>
+        <w:t xml:space="preserve"> a convenient spot in the workers area and in a manager’s office.</w:t>
       </w:r>
     </w:p>
     <w:p>
@@ -1805,6 +1859,172 @@
         </w:rPr>
         <w:t>Create or modify work schedule</w:t>
       </w:r>
+    </w:p>
+    <w:p>
+      <w:pPr>
+        <w:spacing w:line="480" w:lineRule="auto"/>
+        <w:rPr>
+          <w:rFonts w:ascii="Times New Roman" w:eastAsia="Times New Roman" w:hAnsi="Times New Roman" w:cs="Times New Roman"/>
+          <w:b/>
+          <w:sz w:val="24"/>
+          <w:szCs w:val="24"/>
+        </w:rPr>
+      </w:pPr>
+    </w:p>
+    <w:p>
+      <w:pPr>
+        <w:spacing w:line="480" w:lineRule="auto"/>
+        <w:rPr>
+          <w:rFonts w:ascii="Times New Roman" w:eastAsia="Times New Roman" w:hAnsi="Times New Roman" w:cs="Times New Roman"/>
+          <w:b/>
+          <w:sz w:val="24"/>
+          <w:szCs w:val="24"/>
+        </w:rPr>
+      </w:pPr>
+      <w:r>
+        <w:rPr>
+          <w:rFonts w:ascii="Times New Roman" w:eastAsia="Times New Roman" w:hAnsi="Times New Roman" w:cs="Times New Roman"/>
+          <w:b/>
+          <w:sz w:val="24"/>
+          <w:szCs w:val="24"/>
+        </w:rPr>
+        <w:t>A2.7 Competing Software</w:t>
+      </w:r>
+    </w:p>
+    <w:p>
+      <w:pPr>
+        <w:spacing w:line="480" w:lineRule="auto"/>
+        <w:ind w:firstLine="720"/>
+        <w:rPr>
+          <w:rFonts w:ascii="Times New Roman" w:eastAsia="Times New Roman" w:hAnsi="Times New Roman" w:cs="Times New Roman"/>
+          <w:sz w:val="24"/>
+          <w:szCs w:val="24"/>
+        </w:rPr>
+      </w:pPr>
+      <w:r>
+        <w:rPr>
+          <w:rFonts w:ascii="Times New Roman" w:eastAsia="Times New Roman" w:hAnsi="Times New Roman" w:cs="Times New Roman"/>
+          <w:sz w:val="24"/>
+          <w:szCs w:val="24"/>
+        </w:rPr>
+        <w:t xml:space="preserve">Businesses </w:t>
+      </w:r>
+      <w:r>
+        <w:rPr>
+          <w:rFonts w:ascii="Times New Roman" w:eastAsia="Times New Roman" w:hAnsi="Times New Roman" w:cs="Times New Roman"/>
+          <w:sz w:val="24"/>
+          <w:szCs w:val="24"/>
+        </w:rPr>
+        <w:t>can simply pick an off a shelf software and make it compatible with their needs. This also allows the</w:t>
+      </w:r>
+      <w:r>
+        <w:rPr>
+          <w:rFonts w:ascii="Times New Roman" w:eastAsia="Times New Roman" w:hAnsi="Times New Roman" w:cs="Times New Roman"/>
+          <w:sz w:val="24"/>
+          <w:szCs w:val="24"/>
+        </w:rPr>
+        <w:t xml:space="preserve"> </w:t>
+      </w:r>
+      <w:r>
+        <w:rPr>
+          <w:rFonts w:ascii="Times New Roman" w:eastAsia="Times New Roman" w:hAnsi="Times New Roman" w:cs="Times New Roman"/>
+          <w:sz w:val="24"/>
+          <w:szCs w:val="24"/>
+        </w:rPr>
+        <w:t xml:space="preserve">software to be generic across many </w:t>
+      </w:r>
+      <w:r>
+        <w:rPr>
+          <w:rFonts w:ascii="Times New Roman" w:eastAsia="Times New Roman" w:hAnsi="Times New Roman" w:cs="Times New Roman"/>
+          <w:sz w:val="24"/>
+          <w:szCs w:val="24"/>
+        </w:rPr>
+        <w:t>business’s</w:t>
+      </w:r>
+      <w:r>
+        <w:rPr>
+          <w:rFonts w:ascii="Times New Roman" w:eastAsia="Times New Roman" w:hAnsi="Times New Roman" w:cs="Times New Roman"/>
+          <w:sz w:val="24"/>
+          <w:szCs w:val="24"/>
+        </w:rPr>
+        <w:t xml:space="preserve"> requirements or it can be specific to a bank’s needs. Furthermore, this has also allowed </w:t>
+      </w:r>
+      <w:r>
+        <w:rPr>
+          <w:rFonts w:ascii="Times New Roman" w:eastAsia="Times New Roman" w:hAnsi="Times New Roman" w:cs="Times New Roman"/>
+          <w:sz w:val="24"/>
+          <w:szCs w:val="24"/>
+        </w:rPr>
+        <w:t>the software</w:t>
+      </w:r>
+      <w:r>
+        <w:rPr>
+          <w:rFonts w:ascii="Times New Roman" w:eastAsia="Times New Roman" w:hAnsi="Times New Roman" w:cs="Times New Roman"/>
+          <w:sz w:val="24"/>
+          <w:szCs w:val="24"/>
+        </w:rPr>
+        <w:t xml:space="preserve"> to have more features for its clients and better intelligence with its operations. Unfortunately, this creates a safety concern because it uses off the shelf software which hackers have experience in penetrating the software. Good example would be a fact that a good portion of current </w:t>
+      </w:r>
+      <w:r>
+        <w:rPr>
+          <w:rFonts w:ascii="Times New Roman" w:eastAsia="Times New Roman" w:hAnsi="Times New Roman" w:cs="Times New Roman"/>
+          <w:sz w:val="24"/>
+          <w:szCs w:val="24"/>
+        </w:rPr>
+        <w:t xml:space="preserve">software </w:t>
+      </w:r>
+      <w:r>
+        <w:rPr>
+          <w:rFonts w:ascii="Times New Roman" w:eastAsia="Times New Roman" w:hAnsi="Times New Roman" w:cs="Times New Roman"/>
+          <w:sz w:val="24"/>
+          <w:szCs w:val="24"/>
+        </w:rPr>
+        <w:t xml:space="preserve">runs on Windows XP, an operating system that no longer receives anti-malware upgrades from Microsoft since July 14, 2015. The operating system itself is ancient in software standards and its vulnerabilities is well known. </w:t>
+      </w:r>
+      <w:r>
+        <w:rPr>
+          <w:rFonts w:ascii="Times New Roman" w:eastAsia="Times New Roman" w:hAnsi="Times New Roman" w:cs="Times New Roman"/>
+          <w:sz w:val="24"/>
+          <w:szCs w:val="24"/>
+        </w:rPr>
+        <w:t xml:space="preserve">Additionally, just because the software is off the shelf does not mean its ideal or modern. For example, there is a software called Kronos InTouch Timeclock that is offered today. Many of </w:t>
+      </w:r>
+      <w:proofErr w:type="gramStart"/>
+      <w:r>
+        <w:rPr>
+          <w:rFonts w:ascii="Times New Roman" w:eastAsia="Times New Roman" w:hAnsi="Times New Roman" w:cs="Times New Roman"/>
+          <w:sz w:val="24"/>
+          <w:szCs w:val="24"/>
+        </w:rPr>
+        <w:t>it’s</w:t>
+      </w:r>
+      <w:proofErr w:type="gramEnd"/>
+      <w:r>
+        <w:rPr>
+          <w:rFonts w:ascii="Times New Roman" w:eastAsia="Times New Roman" w:hAnsi="Times New Roman" w:cs="Times New Roman"/>
+          <w:sz w:val="24"/>
+          <w:szCs w:val="24"/>
+        </w:rPr>
+        <w:t xml:space="preserve"> users complain of its lackluster and </w:t>
+      </w:r>
+      <w:proofErr w:type="spellStart"/>
+      <w:r>
+        <w:rPr>
+          <w:rFonts w:ascii="Times New Roman" w:eastAsia="Times New Roman" w:hAnsi="Times New Roman" w:cs="Times New Roman"/>
+          <w:sz w:val="24"/>
+          <w:szCs w:val="24"/>
+        </w:rPr>
+        <w:t>unituitive</w:t>
+      </w:r>
+      <w:proofErr w:type="spellEnd"/>
+      <w:r>
+        <w:rPr>
+          <w:rFonts w:ascii="Times New Roman" w:eastAsia="Times New Roman" w:hAnsi="Times New Roman" w:cs="Times New Roman"/>
+          <w:sz w:val="24"/>
+          <w:szCs w:val="24"/>
+        </w:rPr>
+        <w:t xml:space="preserve"> </w:t>
+      </w:r>
       <w:bookmarkStart w:id="0" w:name="_GoBack"/>
       <w:bookmarkEnd w:id="0"/>
     </w:p>
@@ -1813,30 +2033,29 @@
         <w:spacing w:line="480" w:lineRule="auto"/>
         <w:rPr>
           <w:rFonts w:ascii="Times New Roman" w:eastAsia="Times New Roman" w:hAnsi="Times New Roman" w:cs="Times New Roman"/>
-          <w:b/>
-          <w:sz w:val="24"/>
-          <w:szCs w:val="24"/>
-        </w:rPr>
-      </w:pPr>
-    </w:p>
-    <w:p>
-      <w:pPr>
-        <w:spacing w:line="480" w:lineRule="auto"/>
-        <w:rPr>
-          <w:rFonts w:ascii="Times New Roman" w:eastAsia="Times New Roman" w:hAnsi="Times New Roman" w:cs="Times New Roman"/>
-          <w:b/>
-          <w:sz w:val="24"/>
-          <w:szCs w:val="24"/>
-        </w:rPr>
-      </w:pPr>
-      <w:r>
-        <w:rPr>
-          <w:rFonts w:ascii="Times New Roman" w:eastAsia="Times New Roman" w:hAnsi="Times New Roman" w:cs="Times New Roman"/>
-          <w:b/>
-          <w:sz w:val="24"/>
-          <w:szCs w:val="24"/>
-        </w:rPr>
-        <w:t>A2.7 Competing Software</w:t>
+          <w:sz w:val="24"/>
+          <w:szCs w:val="24"/>
+        </w:rPr>
+      </w:pPr>
+    </w:p>
+    <w:p>
+      <w:pPr>
+        <w:spacing w:line="480" w:lineRule="auto"/>
+        <w:rPr>
+          <w:rFonts w:ascii="Times New Roman" w:eastAsia="Times New Roman" w:hAnsi="Times New Roman" w:cs="Times New Roman"/>
+          <w:b/>
+          <w:sz w:val="24"/>
+          <w:szCs w:val="24"/>
+        </w:rPr>
+      </w:pPr>
+      <w:r>
+        <w:rPr>
+          <w:rFonts w:ascii="Times New Roman" w:eastAsia="Times New Roman" w:hAnsi="Times New Roman" w:cs="Times New Roman"/>
+          <w:b/>
+          <w:sz w:val="24"/>
+          <w:szCs w:val="24"/>
+        </w:rPr>
+        <w:t xml:space="preserve">A2.8 Similarities </w:t>
       </w:r>
     </w:p>
     <w:p>
@@ -1855,55 +2074,6 @@
           <w:sz w:val="24"/>
           <w:szCs w:val="24"/>
         </w:rPr>
-        <w:t xml:space="preserve">In recent years the ATM’s software has been increasingly more standardize because of the growth of the personal computer market. Bank institutions can simply pick an off a shelf software or hardware and make it compatible with their needs. This also allows the ATM software to be generic across many bank’s requirements or it can be specific to a bank’s needs. Furthermore, this has also allowed ATMs to have more features for its clients and better intelligence with its operations. Unfortunately, this creates a safety concern because it uses off the shelf software which hackers have experience in penetrating the software. Good example would be a fact that a good portion of current ATM’s runs on Windows XP, an operating system that no longer receives anti-malware upgrades from Microsoft since July 14, 2015. The operating system itself is ancient in software standards and its vulnerabilities is well known. Furthermore, ATMs can be slow or slowed down because it has to many functions that hogs to much of the hardware resources. </w:t>
-      </w:r>
-    </w:p>
-    <w:p>
-      <w:pPr>
-        <w:spacing w:line="480" w:lineRule="auto"/>
-        <w:rPr>
-          <w:rFonts w:ascii="Times New Roman" w:eastAsia="Times New Roman" w:hAnsi="Times New Roman" w:cs="Times New Roman"/>
-          <w:sz w:val="24"/>
-          <w:szCs w:val="24"/>
-        </w:rPr>
-      </w:pPr>
-    </w:p>
-    <w:p>
-      <w:pPr>
-        <w:spacing w:line="480" w:lineRule="auto"/>
-        <w:rPr>
-          <w:rFonts w:ascii="Times New Roman" w:eastAsia="Times New Roman" w:hAnsi="Times New Roman" w:cs="Times New Roman"/>
-          <w:b/>
-          <w:sz w:val="24"/>
-          <w:szCs w:val="24"/>
-        </w:rPr>
-      </w:pPr>
-      <w:r>
-        <w:rPr>
-          <w:rFonts w:ascii="Times New Roman" w:eastAsia="Times New Roman" w:hAnsi="Times New Roman" w:cs="Times New Roman"/>
-          <w:b/>
-          <w:sz w:val="24"/>
-          <w:szCs w:val="24"/>
-        </w:rPr>
-        <w:t xml:space="preserve">A2.8 Similarities </w:t>
-      </w:r>
-    </w:p>
-    <w:p>
-      <w:pPr>
-        <w:spacing w:line="480" w:lineRule="auto"/>
-        <w:ind w:firstLine="720"/>
-        <w:rPr>
-          <w:rFonts w:ascii="Times New Roman" w:eastAsia="Times New Roman" w:hAnsi="Times New Roman" w:cs="Times New Roman"/>
-          <w:sz w:val="24"/>
-          <w:szCs w:val="24"/>
-        </w:rPr>
-      </w:pPr>
-      <w:r>
-        <w:rPr>
-          <w:rFonts w:ascii="Times New Roman" w:eastAsia="Times New Roman" w:hAnsi="Times New Roman" w:cs="Times New Roman"/>
-          <w:sz w:val="24"/>
-          <w:szCs w:val="24"/>
-        </w:rPr>
         <w:t xml:space="preserve">The system we are designing will share common elements with other ATM systems </w:t>
       </w:r>
     </w:p>
@@ -1922,8 +2092,16 @@
           <w:sz w:val="24"/>
           <w:szCs w:val="24"/>
         </w:rPr>
+        <w:t xml:space="preserve">that are in market today. Our system will share the same features with all other systems that are in the market. It will allow a user to validate themselves in the system, it allows the user to gain </w:t>
+      </w:r>
+      <w:r>
+        <w:rPr>
+          <w:rFonts w:ascii="Times New Roman" w:eastAsia="Times New Roman" w:hAnsi="Times New Roman" w:cs="Times New Roman"/>
+          <w:sz w:val="24"/>
+          <w:szCs w:val="24"/>
+        </w:rPr>
         <w:lastRenderedPageBreak/>
-        <w:t xml:space="preserve">that are in market today. Our system will share the same features with all other systems that are in the market. It will allow a user to validate themselves in the system, it allows the user to gain access to their account, and it allows the user to perform actions on their own accounts. Our system will be designed to be generic with these aspects and it will allow it to be applicable across many machines.  </w:t>
+        <w:t xml:space="preserve">access to their account, and it allows the user to perform actions on their own accounts. Our system will be designed to be generic with these aspects and it will allow it to be applicable across many machines.  </w:t>
       </w:r>
     </w:p>
     <w:p>

</xml_diff>